<commit_message>
Untagged: modified shared_plug and the documents according to our discussion with Wlodek earlier today.
</commit_message>
<xml_diff>
--- a/PROPRIETARY/inProgress/spot/DOC/150701_preliminary.docx
+++ b/PROPRIETARY/inProgress/spot/DOC/150701_preliminary.docx
@@ -97,6 +97,12 @@
           <w:rFonts w:ascii="Arial" w:hAnsi="Arial" w:cs="Arial"/>
         </w:rPr>
         <w:t>, 2015</w:t>
+      </w:r>
+      <w:r>
+        <w:rPr>
+          <w:rFonts w:ascii="Arial" w:hAnsi="Arial" w:cs="Arial"/>
+        </w:rPr>
+        <w:t xml:space="preserve"> [The Canada Day]</w:t>
       </w:r>
     </w:p>
     <w:p>
@@ -985,7 +991,7 @@
             <v:path o:extrusionok="f" gradientshapeok="t" o:connecttype="rect"/>
             <o:lock v:ext="edit" aspectratio="t"/>
           </v:shapetype>
-          <v:shape id="_x0000_i1025" type="#_x0000_t75" style="width:296.35pt;height:94pt">
+          <v:shape id="_x0000_i1025" type="#_x0000_t75" style="width:296.65pt;height:93.65pt">
             <v:imagedata r:id="rId8" o:title="offormat"/>
           </v:shape>
         </w:pict>
@@ -1618,6 +1624,7 @@
           <w:rFonts w:ascii="Courier New" w:hAnsi="Courier New" w:cs="Courier New"/>
           <w:b/>
         </w:rPr>
+        <w:lastRenderedPageBreak/>
         <w:tab/>
         <w:t>for (</w:t>
       </w:r>
@@ -1854,7 +1861,6 @@
         <w:rPr>
           <w:rFonts w:ascii="Arial" w:hAnsi="Arial" w:cs="Arial"/>
         </w:rPr>
-        <w:lastRenderedPageBreak/>
         <w:t xml:space="preserve">The maximum length </w:t>
       </w:r>
       <w:r>
@@ -1872,7 +1878,6 @@
       <w:r>
         <w:rPr>
           <w:rFonts w:ascii="Arial" w:hAnsi="Arial" w:cs="Arial"/>
-          <w:u w:val="single"/>
         </w:rPr>
         <w:t>excluded</w:t>
       </w:r>
@@ -1963,27 +1968,7 @@
         <w:rPr>
           <w:rFonts w:ascii="Arial" w:hAnsi="Arial" w:cs="Arial"/>
         </w:rPr>
-        <w:t xml:space="preserve"> must match the Peg node Identifier </w:t>
-      </w:r>
-      <w:commentRangeStart w:id="1"/>
-      <w:r>
-        <w:rPr>
-          <w:rFonts w:ascii="Arial" w:hAnsi="Arial" w:cs="Arial"/>
-        </w:rPr>
-        <w:t>or be zero</w:t>
-      </w:r>
-      <w:commentRangeEnd w:id="1"/>
-      <w:r>
-        <w:rPr>
-          <w:rStyle w:val="CommentReference"/>
-        </w:rPr>
-        <w:commentReference w:id="1"/>
-      </w:r>
-      <w:r>
-        <w:rPr>
-          <w:rFonts w:ascii="Arial" w:hAnsi="Arial" w:cs="Arial"/>
-        </w:rPr>
-        <w:t xml:space="preserve"> (otherwise, the Peg will completely ignore the </w:t>
+        <w:t xml:space="preserve"> must match the Peg node Identifier (otherwise, the Peg will completely ignore the </w:t>
       </w:r>
       <w:r>
         <w:rPr>
@@ -1995,7 +1980,46 @@
         <w:rPr>
           <w:rFonts w:ascii="Arial" w:hAnsi="Arial" w:cs="Arial"/>
         </w:rPr>
-        <w:t xml:space="preserve">). For a </w:t>
+        <w:t>).</w:t>
+      </w:r>
+      <w:r>
+        <w:rPr>
+          <w:rStyle w:val="FootnoteReference"/>
+          <w:rFonts w:ascii="Arial" w:hAnsi="Arial" w:cs="Arial"/>
+        </w:rPr>
+        <w:footnoteReference w:id="3"/>
+      </w:r>
+      <w:r>
+        <w:rPr>
+          <w:rFonts w:ascii="Arial" w:hAnsi="Arial" w:cs="Arial"/>
+        </w:rPr>
+        <w:t xml:space="preserve"> </w:t>
+      </w:r>
+      <w:r>
+        <w:rPr>
+          <w:rFonts w:ascii="Arial" w:hAnsi="Arial" w:cs="Arial"/>
+        </w:rPr>
+        <w:t xml:space="preserve">Some request types may admit broadcast (or "unassociated") interpretation; for such requests, </w:t>
+      </w:r>
+      <w:proofErr w:type="spellStart"/>
+      <w:r>
+        <w:rPr>
+          <w:rFonts w:ascii="Arial" w:hAnsi="Arial" w:cs="Arial"/>
+        </w:rPr>
+        <w:t>node_id</w:t>
+      </w:r>
+      <w:proofErr w:type="spellEnd"/>
+      <w:r>
+        <w:rPr>
+          <w:rFonts w:ascii="Arial" w:hAnsi="Arial" w:cs="Arial"/>
+        </w:rPr>
+        <w:t xml:space="preserve"> equal zero is interpreted as "any", meaning that any Peg will treat it as its own Id and respond to the request. The decision is left to individual requests. </w:t>
+      </w:r>
+      <w:r>
+        <w:rPr>
+          <w:rFonts w:ascii="Arial" w:hAnsi="Arial" w:cs="Arial"/>
+        </w:rPr>
+        <w:t xml:space="preserve">For a </w:t>
       </w:r>
       <w:r>
         <w:rPr>
@@ -2021,14 +2045,19 @@
         <w:rPr>
           <w:rFonts w:ascii="Arial" w:hAnsi="Arial" w:cs="Arial"/>
         </w:rPr>
-        <w:t xml:space="preserve"> is always the Id of the sending Peg.</w:t>
-      </w:r>
-      <w:r>
-        <w:rPr>
-          <w:rStyle w:val="FootnoteReference"/>
-          <w:rFonts w:ascii="Arial" w:hAnsi="Arial" w:cs="Arial"/>
-        </w:rPr>
-        <w:footnoteReference w:id="3"/>
+        <w:t xml:space="preserve"> is always the Id of the sending Peg</w:t>
+      </w:r>
+      <w:r>
+        <w:rPr>
+          <w:rFonts w:ascii="Arial" w:hAnsi="Arial" w:cs="Arial"/>
+        </w:rPr>
+        <w:t xml:space="preserve"> (and it can never be zero)</w:t>
+      </w:r>
+      <w:r>
+        <w:rPr>
+          <w:rFonts w:ascii="Arial" w:hAnsi="Arial" w:cs="Arial"/>
+        </w:rPr>
+        <w:t>.</w:t>
       </w:r>
     </w:p>
     <w:p>
@@ -2497,7 +2526,14 @@
         <w:rPr>
           <w:rFonts w:ascii="Arial" w:hAnsi="Arial" w:cs="Arial"/>
         </w:rPr>
-        <w:t xml:space="preserve"> Typically, in such a situation, one is willing to put up with occasional losses, while the need to absorb acknowledgements for every single message slows things down considerably. Thus the option to switch the acknowledgements off becomes useful.</w:t>
+        <w:t xml:space="preserve"> Typically, in such a situation, one is willing to put up with occasional losses, while the need to absorb acknowledgements for </w:t>
+      </w:r>
+      <w:r>
+        <w:rPr>
+          <w:rFonts w:ascii="Arial" w:hAnsi="Arial" w:cs="Arial"/>
+        </w:rPr>
+        <w:lastRenderedPageBreak/>
+        <w:t>every single message slows things down considerably. Thus the option to switch the acknowledgements off becomes useful.</w:t>
       </w:r>
     </w:p>
     <w:p>
@@ -2505,7 +2541,6 @@
         <w:pStyle w:val="Heading2"/>
       </w:pPr>
       <w:r>
-        <w:lastRenderedPageBreak/>
         <w:t>Acknowledgements</w:t>
       </w:r>
     </w:p>
@@ -3271,7 +3306,14 @@
         <w:rPr>
           <w:rFonts w:ascii="Arial" w:hAnsi="Arial" w:cs="Arial"/>
         </w:rPr>
-        <w:t xml:space="preserve"> the same kind of failure). However, if the original request has succeeded (i.e., the original status was zero), the status sent in response to the duplicate </w:t>
+        <w:t xml:space="preserve"> the same kind of failure). However, if the </w:t>
+      </w:r>
+      <w:r>
+        <w:rPr>
+          <w:rFonts w:ascii="Arial" w:hAnsi="Arial" w:cs="Arial"/>
+        </w:rPr>
+        <w:lastRenderedPageBreak/>
+        <w:t xml:space="preserve">original request has succeeded (i.e., the original status was zero), the status sent in response to the duplicate </w:t>
       </w:r>
       <w:r>
         <w:rPr>
@@ -3297,14 +3339,7 @@
         <w:rPr>
           <w:rFonts w:ascii="Arial" w:hAnsi="Arial" w:cs="Arial"/>
         </w:rPr>
-        <w:t xml:space="preserve">will be 0x05 (RC_DUPOK). This special value allows the other party 1) to conclude that its request has in </w:t>
-      </w:r>
-      <w:r>
-        <w:rPr>
-          <w:rFonts w:ascii="Arial" w:hAnsi="Arial" w:cs="Arial"/>
-        </w:rPr>
-        <w:lastRenderedPageBreak/>
-        <w:t xml:space="preserve">fact succeeded, 2) to learn that no further copies of the request are necessary (so it can stop retrying). </w:t>
+        <w:t xml:space="preserve">will be 0x05 (RC_DUPOK). This special value allows the other party 1) to conclude that its request has in fact succeeded, 2) to learn that no further copies of the request are necessary (so it can stop retrying). </w:t>
       </w:r>
     </w:p>
     <w:p>
@@ -3315,6 +3350,12 @@
           <w:rFonts w:ascii="Arial" w:hAnsi="Arial" w:cs="Arial"/>
         </w:rPr>
       </w:pPr>
+      <w:r>
+        <w:rPr>
+          <w:rFonts w:ascii="Arial" w:hAnsi="Arial" w:cs="Arial"/>
+        </w:rPr>
+        <w:t>Note that frames are acknowledged individually and (in a sense) independently. In particular, if the first (non-duplicate) request was issued with FG_ACKR cleared and a subsequent duplicate is issued with FG_ACKR set, the duplicate will be consistently acknowledged (according to the acknowledgment rules for duplicates), even though the original (non-duplicate) request wasn't.</w:t>
+      </w:r>
     </w:p>
     <w:p>
       <w:pPr>
@@ -3328,42 +3369,7 @@
         <w:rPr>
           <w:rFonts w:ascii="Arial" w:hAnsi="Arial" w:cs="Arial"/>
         </w:rPr>
-        <w:t>Note that frames are acknowledged individually and (in a sense) independently. In particular, if the first (non-duplicate) request was issued with FG_ACKR cleared and a subsequent duplicate is issued with FG_ACKR set, the duplicate will be consistently acknowledged (according to the acknowledgment rules for duplicates), even though the original (non-duplicate) request wasn't.</w:t>
-      </w:r>
-    </w:p>
-    <w:p>
-      <w:pPr>
-        <w:spacing w:after="240"/>
-        <w:jc w:val="both"/>
-        <w:rPr>
-          <w:rFonts w:ascii="Arial" w:hAnsi="Arial" w:cs="Arial"/>
-        </w:rPr>
-      </w:pPr>
-      <w:r>
-        <w:rPr>
-          <w:rFonts w:ascii="Arial" w:hAnsi="Arial" w:cs="Arial"/>
-        </w:rPr>
-        <w:t xml:space="preserve">Here is the preliminary list of </w:t>
-      </w:r>
-      <w:commentRangeStart w:id="2"/>
-      <w:r>
-        <w:rPr>
-          <w:rFonts w:ascii="Arial" w:hAnsi="Arial" w:cs="Arial"/>
-        </w:rPr>
-        <w:t>status codes</w:t>
-      </w:r>
-      <w:commentRangeEnd w:id="2"/>
-      <w:r>
-        <w:rPr>
-          <w:rStyle w:val="CommentReference"/>
-        </w:rPr>
-        <w:commentReference w:id="2"/>
-      </w:r>
-      <w:r>
-        <w:rPr>
-          <w:rFonts w:ascii="Arial" w:hAnsi="Arial" w:cs="Arial"/>
-        </w:rPr>
-        <w:t>:</w:t>
+        <w:t>Here is the preliminary list of status codes:</w:t>
       </w:r>
     </w:p>
     <w:tbl>
@@ -3553,21 +3559,7 @@
               <w:rPr>
                 <w:rFonts w:ascii="Arial" w:hAnsi="Arial" w:cs="Arial"/>
               </w:rPr>
-              <w:t xml:space="preserve">illegal address, e.g., the command looks like being </w:t>
-            </w:r>
-            <w:commentRangeStart w:id="3"/>
-            <w:r>
-              <w:rPr>
-                <w:rFonts w:ascii="Arial" w:hAnsi="Arial" w:cs="Arial"/>
-              </w:rPr>
-              <w:t>addressed to another Peg</w:t>
-            </w:r>
-            <w:commentRangeEnd w:id="3"/>
-            <w:r>
-              <w:rPr>
-                <w:rStyle w:val="CommentReference"/>
-              </w:rPr>
-              <w:commentReference w:id="3"/>
+              <w:t>illegal address, e.g., the command looks like being addressed to another Peg</w:t>
             </w:r>
           </w:p>
         </w:tc>
@@ -3736,48 +3728,6 @@
                 <w:rFonts w:ascii="Arial" w:hAnsi="Arial" w:cs="Arial"/>
               </w:rPr>
               <w:t>no resources; this basically means that the Peg has intermittent memory problems (like being unable to allocate a buffer to service the request)</w:t>
-            </w:r>
-          </w:p>
-        </w:tc>
-      </w:tr>
-      <w:tr>
-        <w:tc>
-          <w:tcPr>
-            <w:tcW w:w="2448" w:type="dxa"/>
-          </w:tcPr>
-          <w:p>
-            <w:pPr>
-              <w:spacing w:after="240"/>
-              <w:jc w:val="both"/>
-              <w:rPr>
-                <w:rFonts w:ascii="Arial" w:hAnsi="Arial" w:cs="Arial"/>
-              </w:rPr>
-            </w:pPr>
-            <w:r>
-              <w:rPr>
-                <w:rFonts w:ascii="Arial" w:hAnsi="Arial" w:cs="Arial"/>
-              </w:rPr>
-              <w:t>0x08 (RC_RMT)</w:t>
-            </w:r>
-          </w:p>
-        </w:tc>
-        <w:tc>
-          <w:tcPr>
-            <w:tcW w:w="7128" w:type="dxa"/>
-          </w:tcPr>
-          <w:p>
-            <w:pPr>
-              <w:spacing w:after="240"/>
-              <w:jc w:val="both"/>
-              <w:rPr>
-                <w:rFonts w:ascii="Arial" w:hAnsi="Arial" w:cs="Arial"/>
-              </w:rPr>
-            </w:pPr>
-            <w:r>
-              <w:rPr>
-                <w:rFonts w:ascii="Arial" w:hAnsi="Arial" w:cs="Arial"/>
-              </w:rPr>
-              <w:t>Remote command?</w:t>
             </w:r>
           </w:p>
         </w:tc>
@@ -3911,14 +3861,14 @@
         <w:rPr>
           <w:rFonts w:ascii="Arial" w:hAnsi="Arial" w:cs="Arial"/>
         </w:rPr>
-        <w:t xml:space="preserve"> Note that no legitimate request can ever have a </w:t>
+        <w:t xml:space="preserve"> Note that no legitimate request can ever have a zero sequence number. Thus, the role of zero in this context is to represent NULL or NONE. By </w:t>
       </w:r>
       <w:r>
         <w:rPr>
           <w:rFonts w:ascii="Arial" w:hAnsi="Arial" w:cs="Arial"/>
         </w:rPr>
         <w:lastRenderedPageBreak/>
-        <w:t xml:space="preserve">zero sequence number. Thus, the role of zero in this context is to represent NULL or NONE. By setting the sequence number in its first outgoing request to 1, the resetting peer effectively notifies the other party that it has reset (this is the only circumstance where the sequence number can be 1) and also makes sure that whatever the state of the other party, the request will be looked at. To make sure that its status is noticed, the peer can send the first request after its reset (whatever it is) a few times in a row. </w:t>
+        <w:t xml:space="preserve">setting the sequence number in its first outgoing request to 1, the resetting peer effectively notifies the other party that it has reset (this is the only circumstance where the sequence number can be 1) and also makes sure that whatever the state of the other party, the request will be looked at. To make sure that its status is noticed, the peer can send the first request after its reset (whatever it is) a few times in a row. </w:t>
       </w:r>
     </w:p>
     <w:p>
@@ -4269,8 +4219,8 @@
           <w:rFonts w:ascii="Arial" w:hAnsi="Arial" w:cs="Arial"/>
         </w:rPr>
         <w:pict>
-          <v:shape id="_x0000_i1026" type="#_x0000_t75" style="width:330.85pt;height:51.15pt">
-            <v:imagedata r:id="rId10" o:title="coformat"/>
+          <v:shape id="_x0000_i1026" type="#_x0000_t75" style="width:330.75pt;height:50.9pt">
+            <v:imagedata r:id="rId9" o:title="coformat"/>
           </v:shape>
         </w:pict>
       </w:r>
@@ -4280,7 +4230,7 @@
         <w:pStyle w:val="Caption"/>
         <w:jc w:val="center"/>
       </w:pPr>
-      <w:bookmarkStart w:id="4" w:name="_Ref417283981"/>
+      <w:bookmarkStart w:id="1" w:name="_Ref417283981"/>
       <w:r>
         <w:t xml:space="preserve">Figure </w:t>
       </w:r>
@@ -4292,7 +4242,7 @@
           <w:t>2</w:t>
         </w:r>
       </w:fldSimple>
-      <w:bookmarkEnd w:id="4"/>
+      <w:bookmarkEnd w:id="1"/>
       <w:r>
         <w:t>. Command format.</w:t>
       </w:r>
@@ -4487,8 +4437,8 @@
         </w:rPr>
         <w:lastRenderedPageBreak/>
         <w:pict>
-          <v:shape id="_x0000_i1027" type="#_x0000_t75" style="width:392.75pt;height:51.15pt">
-            <v:imagedata r:id="rId11" o:title="reformat"/>
+          <v:shape id="_x0000_i1027" type="#_x0000_t75" style="width:391.95pt;height:50.9pt">
+            <v:imagedata r:id="rId10" o:title="reformat"/>
           </v:shape>
         </w:pict>
       </w:r>
@@ -4501,7 +4451,7 @@
           <w:rFonts w:ascii="Arial" w:hAnsi="Arial" w:cs="Arial"/>
         </w:rPr>
       </w:pPr>
-      <w:bookmarkStart w:id="5" w:name="_Ref417288116"/>
+      <w:bookmarkStart w:id="2" w:name="_Ref417288116"/>
       <w:r>
         <w:t xml:space="preserve">Figure </w:t>
       </w:r>
@@ -4513,7 +4463,7 @@
           <w:t>3</w:t>
         </w:r>
       </w:fldSimple>
-      <w:bookmarkEnd w:id="5"/>
+      <w:bookmarkEnd w:id="2"/>
       <w:r>
         <w:t>. Response format.</w:t>
       </w:r>
@@ -4667,7 +4617,19 @@
         <w:rPr>
           <w:rFonts w:ascii="Arial" w:hAnsi="Arial" w:cs="Arial"/>
         </w:rPr>
-        <w:t xml:space="preserve">acknowledgement is generated, unless the most significant bit of the reference byte is set. In such a case, the target Peg </w:t>
+        <w:t>acknowledgement is generated, unless the most significant bit of the reference byte is set</w:t>
+      </w:r>
+      <w:r>
+        <w:rPr>
+          <w:rFonts w:ascii="Arial" w:hAnsi="Arial" w:cs="Arial"/>
+        </w:rPr>
+        <w:t xml:space="preserve"> (its role is similar to FG_ACKR, but at the application level).</w:t>
+      </w:r>
+      <w:r>
+        <w:rPr>
+          <w:rFonts w:ascii="Arial" w:hAnsi="Arial" w:cs="Arial"/>
+        </w:rPr>
+        <w:t xml:space="preserve"> In such a case, the target Peg </w:t>
       </w:r>
       <w:r>
         <w:rPr>
@@ -4756,7 +4718,19 @@
         <w:rPr>
           <w:rFonts w:ascii="Arial" w:hAnsi="Arial" w:cs="Arial"/>
         </w:rPr>
-        <w:t xml:space="preserve"> field of the OSS frame, the most significant bit of </w:t>
+        <w:t xml:space="preserve"> field of the OSS frame, the most significant </w:t>
+      </w:r>
+      <w:r>
+        <w:rPr>
+          <w:rFonts w:ascii="Arial" w:hAnsi="Arial" w:cs="Arial"/>
+        </w:rPr>
+        <w:t xml:space="preserve">(FG_ACKR) </w:t>
+      </w:r>
+      <w:r>
+        <w:rPr>
+          <w:rFonts w:ascii="Arial" w:hAnsi="Arial" w:cs="Arial"/>
+        </w:rPr>
+        <w:t xml:space="preserve">bit of </w:t>
       </w:r>
       <w:proofErr w:type="spellStart"/>
       <w:r>
@@ -4771,6 +4745,63 @@
           <w:rFonts w:ascii="Arial" w:hAnsi="Arial" w:cs="Arial"/>
         </w:rPr>
         <w:t xml:space="preserve"> is ignored when matching responses to commands.</w:t>
+      </w:r>
+    </w:p>
+    <w:p>
+      <w:pPr>
+        <w:spacing w:after="240"/>
+        <w:jc w:val="both"/>
+        <w:rPr>
+          <w:rFonts w:ascii="Arial" w:hAnsi="Arial" w:cs="Arial"/>
+        </w:rPr>
+      </w:pPr>
+      <w:r>
+        <w:rPr>
+          <w:rFonts w:ascii="Arial" w:hAnsi="Arial" w:cs="Arial"/>
+        </w:rPr>
+        <w:t xml:space="preserve">The </w:t>
+      </w:r>
+      <w:proofErr w:type="spellStart"/>
+      <w:r>
+        <w:rPr>
+          <w:rFonts w:ascii="Arial" w:hAnsi="Arial" w:cs="Arial"/>
+        </w:rPr>
+        <w:t>op_rc</w:t>
+      </w:r>
+      <w:proofErr w:type="spellEnd"/>
+      <w:r>
+        <w:rPr>
+          <w:rFonts w:ascii="Arial" w:hAnsi="Arial" w:cs="Arial"/>
+        </w:rPr>
+        <w:t xml:space="preserve"> code of zero (RC_OK) means success. A nonzero code indicates an error or a problem. A query response (which normally returns a payload) may return a nonempty payload even if it's </w:t>
+      </w:r>
+      <w:proofErr w:type="spellStart"/>
+      <w:r>
+        <w:rPr>
+          <w:rFonts w:ascii="Arial" w:hAnsi="Arial" w:cs="Arial"/>
+        </w:rPr>
+        <w:t>op_rc</w:t>
+      </w:r>
+      <w:proofErr w:type="spellEnd"/>
+      <w:r>
+        <w:rPr>
+          <w:rFonts w:ascii="Arial" w:hAnsi="Arial" w:cs="Arial"/>
+        </w:rPr>
+        <w:t xml:space="preserve"> signals an error. Generally, if there is a payload in a response, then it can be interpreted regardless of the value of </w:t>
+      </w:r>
+      <w:proofErr w:type="spellStart"/>
+      <w:r>
+        <w:rPr>
+          <w:rFonts w:ascii="Arial" w:hAnsi="Arial" w:cs="Arial"/>
+        </w:rPr>
+        <w:t>op_rc</w:t>
+      </w:r>
+      <w:proofErr w:type="spellEnd"/>
+      <w:r>
+        <w:rPr>
+          <w:rFonts w:ascii="Arial" w:hAnsi="Arial" w:cs="Arial"/>
+        </w:rPr>
+        <w:t>.</w:t>
       </w:r>
     </w:p>
     <w:p>
@@ -4917,8 +4948,8 @@
           <w:b/>
         </w:rPr>
         <w:pict>
-          <v:shape id="_x0000_i1028" type="#_x0000_t75" style="width:3in;height:51.15pt">
-            <v:imagedata r:id="rId12" o:title="rpformat"/>
+          <v:shape id="_x0000_i1028" type="#_x0000_t75" style="width:3in;height:50.9pt">
+            <v:imagedata r:id="rId11" o:title="rpformat"/>
           </v:shape>
         </w:pict>
       </w:r>
@@ -4928,7 +4959,7 @@
         <w:pStyle w:val="Caption"/>
         <w:jc w:val="center"/>
       </w:pPr>
-      <w:bookmarkStart w:id="6" w:name="_Ref417288383"/>
+      <w:bookmarkStart w:id="3" w:name="_Ref417288383"/>
       <w:r>
         <w:t xml:space="preserve">Figure </w:t>
       </w:r>
@@ -4940,7 +4971,7 @@
           <w:t>4</w:t>
         </w:r>
       </w:fldSimple>
-      <w:bookmarkEnd w:id="6"/>
+      <w:bookmarkEnd w:id="3"/>
       <w:r>
         <w:t>. Report format.</w:t>
       </w:r>
@@ -5030,6 +5061,7 @@
         <w:spacing w:after="240"/>
       </w:pPr>
       <w:r>
+        <w:lastRenderedPageBreak/>
         <w:t>The list of messages</w:t>
       </w:r>
     </w:p>
@@ -5119,7 +5151,6 @@
         <w:spacing w:after="240"/>
       </w:pPr>
       <w:r>
-        <w:lastRenderedPageBreak/>
         <w:t>Commands</w:t>
       </w:r>
     </w:p>
@@ -6680,6 +6711,7 @@
               <w:rPr>
                 <w:rFonts w:ascii="Arial" w:hAnsi="Arial" w:cs="Arial"/>
               </w:rPr>
+              <w:lastRenderedPageBreak/>
               <w:t>PAR_AUTOACK</w:t>
             </w:r>
           </w:p>
@@ -8442,7 +8474,14 @@
               <w:rPr>
                 <w:rFonts w:ascii="Arial" w:hAnsi="Arial" w:cs="Arial"/>
               </w:rPr>
-              <w:t xml:space="preserve"> Likely will stay NOT IMPLEMENTED.</w:t>
+              <w:t xml:space="preserve"> Likely will stay </w:t>
+            </w:r>
+            <w:r>
+              <w:rPr>
+                <w:rFonts w:ascii="Arial" w:hAnsi="Arial" w:cs="Arial"/>
+              </w:rPr>
+              <w:lastRenderedPageBreak/>
+              <w:t>NOT IMPLEMENTED.</w:t>
             </w:r>
           </w:p>
         </w:tc>
@@ -8464,6 +8503,7 @@
               <w:rPr>
                 <w:rFonts w:ascii="Arial" w:hAnsi="Arial" w:cs="Arial"/>
               </w:rPr>
+              <w:lastRenderedPageBreak/>
               <w:t>PAR_BEAC</w:t>
             </w:r>
           </w:p>
@@ -8785,7 +8825,6 @@
               <w:rPr>
                 <w:rFonts w:ascii="Arial" w:hAnsi="Arial" w:cs="Arial"/>
               </w:rPr>
-              <w:lastRenderedPageBreak/>
               <w:t>ATTR_MEM1</w:t>
             </w:r>
           </w:p>
@@ -9922,6 +9961,7 @@
               <w:rPr>
                 <w:rFonts w:ascii="Arial" w:hAnsi="Arial" w:cs="Arial"/>
               </w:rPr>
+              <w:lastRenderedPageBreak/>
               <w:t>CMD_</w:t>
             </w:r>
             <w:r>
@@ -10051,7 +10091,6 @@
               <w:rPr>
                 <w:b/>
               </w:rPr>
-              <w:lastRenderedPageBreak/>
               <w:t>Relay pa</w:t>
             </w:r>
             <w:r>
@@ -10300,7 +10339,7 @@
                     <pic:cNvPicPr/>
                   </pic:nvPicPr>
                   <pic:blipFill>
-                    <a:blip r:embed="rId13" cstate="print"/>
+                    <a:blip r:embed="rId12" cstate="print"/>
                     <a:stretch>
                       <a:fillRect/>
                     </a:stretch>
@@ -10815,6 +10854,7 @@
               <w:rPr>
                 <w:b/>
               </w:rPr>
+              <w:lastRenderedPageBreak/>
               <w:t>Operator Directed Route</w:t>
             </w:r>
           </w:p>
@@ -11028,7 +11068,6 @@
         <w:rPr>
           <w:rFonts w:ascii="Arial" w:hAnsi="Arial" w:cs="Arial"/>
         </w:rPr>
-        <w:lastRenderedPageBreak/>
         <w:t xml:space="preserve">The command </w:t>
       </w:r>
       <w:r>
@@ -11871,7 +11910,6 @@
           <w:rFonts w:ascii="Arial" w:hAnsi="Arial" w:cs="Arial"/>
           <w:b/>
         </w:rPr>
-        <w:lastRenderedPageBreak/>
         <w:t>...</w:t>
       </w:r>
     </w:p>
@@ -12112,7 +12150,7 @@
                     <pic:cNvPicPr/>
                   </pic:nvPicPr>
                   <pic:blipFill>
-                    <a:blip r:embed="rId14" cstate="print"/>
+                    <a:blip r:embed="rId13" cstate="print"/>
                     <a:stretch>
                       <a:fillRect/>
                     </a:stretch>
@@ -12496,6 +12534,7 @@
                 <w:rFonts w:ascii="Arial" w:hAnsi="Arial" w:cs="Arial"/>
                 <w:b/>
               </w:rPr>
+              <w:lastRenderedPageBreak/>
               <w:t>ET</w:t>
             </w:r>
           </w:p>
@@ -12661,14 +12700,7 @@
         <w:rPr>
           <w:rFonts w:ascii="Arial" w:hAnsi="Arial" w:cs="Arial"/>
         </w:rPr>
-        <w:t xml:space="preserve"> is typically an ASCII </w:t>
-      </w:r>
-      <w:r>
-        <w:rPr>
-          <w:rFonts w:ascii="Arial" w:hAnsi="Arial" w:cs="Arial"/>
-        </w:rPr>
-        <w:lastRenderedPageBreak/>
-        <w:t>string encoding the geographic position information, whose length may vary depending on its momentary content.</w:t>
+        <w:t xml:space="preserve"> is typically an ASCII string encoding the geographic position information, whose length may vary depending on its momentary content.</w:t>
       </w:r>
     </w:p>
     <w:p>
@@ -12905,7 +12937,7 @@
                     <pic:cNvPicPr/>
                   </pic:nvPicPr>
                   <pic:blipFill>
-                    <a:blip r:embed="rId15" cstate="print"/>
+                    <a:blip r:embed="rId14" cstate="print"/>
                     <a:stretch>
                       <a:fillRect/>
                     </a:stretch>
@@ -13208,9 +13240,10 @@
           <w:rFonts w:ascii="Arial" w:hAnsi="Arial" w:cs="Arial"/>
           <w:noProof/>
         </w:rPr>
+        <w:lastRenderedPageBreak/>
         <w:pict>
-          <v:shape id="_x0000_i1029" type="#_x0000_t75" style="width:165.4pt;height:56.55pt">
-            <v:imagedata r:id="rId16" o:title="fwpayload"/>
+          <v:shape id="_x0000_i1029" type="#_x0000_t75" style="width:165.1pt;height:56.85pt">
+            <v:imagedata r:id="rId15" o:title="fwpayload"/>
           </v:shape>
         </w:pict>
       </w:r>
@@ -13317,7 +13350,6 @@
               <w:rPr>
                 <w:b/>
               </w:rPr>
-              <w:lastRenderedPageBreak/>
               <w:t>Sniffed packet</w:t>
             </w:r>
           </w:p>
@@ -13763,7 +13795,7 @@
                     <pic:cNvPicPr/>
                   </pic:nvPicPr>
                   <pic:blipFill>
-                    <a:blip r:embed="rId17" cstate="print"/>
+                    <a:blip r:embed="rId16" cstate="print"/>
                     <a:stretch>
                       <a:fillRect/>
                     </a:stretch>
@@ -13886,6 +13918,7 @@
               <w:rPr>
                 <w:rFonts w:ascii="Arial" w:hAnsi="Arial" w:cs="Arial"/>
               </w:rPr>
+              <w:lastRenderedPageBreak/>
               <w:t>0x80</w:t>
             </w:r>
           </w:p>
@@ -14096,7 +14129,6 @@
               <w:rPr>
                 <w:rFonts w:ascii="Arial" w:hAnsi="Arial" w:cs="Arial"/>
               </w:rPr>
-              <w:lastRenderedPageBreak/>
               <w:t>0xC2</w:t>
             </w:r>
           </w:p>
@@ -14915,7 +14947,7 @@
                     <pic:cNvPicPr/>
                   </pic:nvPicPr>
                   <pic:blipFill>
-                    <a:blip r:embed="rId18" cstate="print"/>
+                    <a:blip r:embed="rId17" cstate="print"/>
                     <a:stretch>
                       <a:fillRect/>
                     </a:stretch>
@@ -14957,39 +14989,64 @@
       <w:r>
         <w:lastRenderedPageBreak/>
         <w:tab/>
-      </w:r>
-      <w:commentRangeStart w:id="7"/>
-      <w:r>
-        <w:t xml:space="preserve">control -confirm </w:t>
+        <w:t xml:space="preserve">control </w:t>
+      </w:r>
+      <w:r>
+        <w:t>-</w:t>
       </w:r>
       <w:proofErr w:type="spellStart"/>
       <w:r>
-        <w:t>ack</w:t>
+        <w:t>nodeid</w:t>
       </w:r>
       <w:proofErr w:type="spellEnd"/>
       <w:r>
+        <w:t xml:space="preserve"> 1 </w:t>
+      </w:r>
+      <w:r>
+        <w:t xml:space="preserve">-confirm </w:t>
+      </w:r>
+      <w:r>
+        <w:t>both</w:t>
+      </w:r>
+      <w:r>
         <w:t xml:space="preserve"> -quiet off</w:t>
       </w:r>
-      <w:commentRangeEnd w:id="7"/>
-      <w:r>
-        <w:rPr>
-          <w:rStyle w:val="CommentReference"/>
-        </w:rPr>
-        <w:commentReference w:id="7"/>
-      </w:r>
-    </w:p>
-    <w:p>
-      <w:pPr>
-        <w:jc w:val="both"/>
-      </w:pPr>
-      <w:r>
-        <w:t xml:space="preserve">so you will request ACKs for all OSS messages going to the Peg and you will see all </w:t>
-      </w:r>
-      <w:r>
-        <w:t xml:space="preserve">the </w:t>
-      </w:r>
-      <w:r>
-        <w:t>acknowledgments.</w:t>
+      <w:r>
+        <w:t xml:space="preserve"> -dump 3 -show</w:t>
+      </w:r>
+    </w:p>
+    <w:p>
+      <w:pPr>
+        <w:jc w:val="both"/>
+      </w:pPr>
+      <w:r>
+        <w:t xml:space="preserve">to tell the </w:t>
+      </w:r>
+      <w:proofErr w:type="spellStart"/>
+      <w:r>
+        <w:t>plugin</w:t>
+      </w:r>
+      <w:proofErr w:type="spellEnd"/>
+      <w:r>
+        <w:t xml:space="preserve"> the Node Id of the tag and set some parameters: to</w:t>
+      </w:r>
+      <w:r>
+        <w:t xml:space="preserve"> request ACKs</w:t>
+      </w:r>
+      <w:r>
+        <w:t xml:space="preserve"> (on both levels)</w:t>
+      </w:r>
+      <w:r>
+        <w:t xml:space="preserve"> for all OSS messages going to the Peg and </w:t>
+      </w:r>
+      <w:r>
+        <w:t xml:space="preserve">to </w:t>
+      </w:r>
+      <w:r>
+        <w:t xml:space="preserve">see all </w:t>
+      </w:r>
+      <w:r>
+        <w:t>acknowledgments and whatever is there to see. The above settings for -confirm, -quiet, and -dump are now the defaults, but it doesn't hurt to make sure (and see them with -show).</w:t>
       </w:r>
     </w:p>
     <w:p>
@@ -15058,31 +15115,7 @@
         <w:jc w:val="both"/>
       </w:pPr>
       <w:r>
-        <w:t xml:space="preserve">--&gt;: [81 00 </w:t>
-      </w:r>
-      <w:proofErr w:type="spellStart"/>
-      <w:r>
-        <w:t>00</w:t>
-      </w:r>
-      <w:proofErr w:type="spellEnd"/>
-      <w:r>
-        <w:t xml:space="preserve"> 01 00 </w:t>
-      </w:r>
-      <w:proofErr w:type="spellStart"/>
-      <w:r>
-        <w:t>00</w:t>
-      </w:r>
-      <w:proofErr w:type="spellEnd"/>
-      <w:r>
-        <w:t xml:space="preserve"> </w:t>
-      </w:r>
-      <w:proofErr w:type="spellStart"/>
-      <w:r>
-        <w:t>00</w:t>
-      </w:r>
-      <w:proofErr w:type="spellEnd"/>
-      <w:r>
-        <w:t xml:space="preserve"> 01 03 02]</w:t>
+        <w:t>--&gt;: [81 01 00 01 80 01 00 01 03 02]</w:t>
       </w:r>
     </w:p>
     <w:p>
@@ -15166,166 +15199,180 @@
         <w:jc w:val="both"/>
       </w:pPr>
       <w:r>
-        <w:t xml:space="preserve">&lt;-O: [04 01 00 01 00 </w:t>
+        <w:t xml:space="preserve">&lt;-O: [04 01 00 01 80 00 01 00 01 </w:t>
       </w:r>
       <w:proofErr w:type="spellStart"/>
       <w:r>
-        <w:t>00</w:t>
+        <w:t>01</w:t>
       </w:r>
       <w:proofErr w:type="spellEnd"/>
       <w:r>
-        <w:t xml:space="preserve"> 01 00 01 </w:t>
+        <w:t xml:space="preserve"> 00 03 01 00 02 01 00 ca </w:t>
       </w:r>
       <w:proofErr w:type="spellStart"/>
       <w:r>
-        <w:t>01</w:t>
+        <w:t>ba</w:t>
       </w:r>
       <w:proofErr w:type="spellEnd"/>
       <w:r>
-        <w:t xml:space="preserve"> 00 03 01 00 02 01 00 ca </w:t>
+        <w:t>]</w:t>
+      </w:r>
+    </w:p>
+    <w:p>
+      <w:pPr>
+        <w:jc w:val="both"/>
+      </w:pPr>
+      <w:r>
+        <w:t xml:space="preserve">The lines starting with --&gt;, &lt;-A, &lt;-O are dumps of </w:t>
+      </w:r>
+      <w:r>
+        <w:t xml:space="preserve">the </w:t>
+      </w:r>
+      <w:r>
+        <w:t xml:space="preserve">complete </w:t>
+      </w:r>
+      <w:r>
+        <w:t>sequences</w:t>
+      </w:r>
+      <w:r>
+        <w:rPr>
+          <w:rStyle w:val="FootnoteReference"/>
+        </w:rPr>
+        <w:footnoteReference w:id="13"/>
+      </w:r>
+      <w:r>
+        <w:t xml:space="preserve"> </w:t>
+      </w:r>
+      <w:r>
+        <w:t>of bytes actually exchanged between the OSS and the Peg. You can switch them off with control -dump 0.</w:t>
+      </w:r>
+      <w:r>
+        <w:t xml:space="preserve"> You see an ACK for your command (as requested) followed by a response (which the </w:t>
       </w:r>
       <w:proofErr w:type="spellStart"/>
       <w:r>
-        <w:t>ba</w:t>
+        <w:t>plugin</w:t>
       </w:r>
       <w:proofErr w:type="spellEnd"/>
       <w:r>
-        <w:t>]</w:t>
-      </w:r>
-    </w:p>
-    <w:p>
-      <w:pPr>
-        <w:jc w:val="both"/>
-      </w:pPr>
-      <w:r>
-        <w:t xml:space="preserve">The lines starting with --&gt;, &lt;-A, &lt;-O are dumps of </w:t>
-      </w:r>
-      <w:r>
-        <w:t>the sequences of bytes actually exchanged between the OSS and the Peg. You can switch them off with control -dump 0.</w:t>
-      </w:r>
-      <w:r>
-        <w:t xml:space="preserve"> You see an ACK for your command (as requested) followed by a response (which the </w:t>
+        <w:t xml:space="preserve"> formats for you).</w:t>
+      </w:r>
+    </w:p>
+    <w:p>
+      <w:pPr>
+        <w:jc w:val="both"/>
+      </w:pPr>
+      <w:r>
+        <w:t>When you go like this:</w:t>
+      </w:r>
+    </w:p>
+    <w:p>
+      <w:pPr>
+        <w:jc w:val="both"/>
+      </w:pPr>
+      <w:r>
+        <w:tab/>
       </w:r>
       <w:proofErr w:type="spellStart"/>
       <w:r>
-        <w:t>plugin</w:t>
+        <w:t>getparams</w:t>
       </w:r>
       <w:proofErr w:type="spellEnd"/>
       <w:r>
-        <w:t xml:space="preserve"> formats for you). Note that having received the response to </w:t>
+        <w:t xml:space="preserve"> -</w:t>
       </w:r>
       <w:proofErr w:type="spellStart"/>
       <w:r>
-        <w:t>getparams</w:t>
+        <w:t>nodeid</w:t>
       </w:r>
       <w:proofErr w:type="spellEnd"/>
       <w:r>
-        <w:t xml:space="preserve">, the </w:t>
+        <w:t xml:space="preserve"> -master -</w:t>
       </w:r>
       <w:proofErr w:type="spellStart"/>
       <w:r>
-        <w:t>plugin</w:t>
+        <w:t>esn</w:t>
       </w:r>
       <w:proofErr w:type="spellEnd"/>
       <w:r>
-        <w:t xml:space="preserve"> (OSS) learns the actual Id of the Peg it talks to. From now on that Id will be inserted into outgoing commands (instead of 0, if the Node Id is unknown).</w:t>
-      </w:r>
-    </w:p>
-    <w:p>
-      <w:pPr>
-        <w:jc w:val="both"/>
-      </w:pPr>
-      <w:r>
-        <w:t>When you go like this:</w:t>
-      </w:r>
-    </w:p>
-    <w:p>
-      <w:pPr>
-        <w:jc w:val="both"/>
-      </w:pPr>
-      <w:r>
-        <w:tab/>
+        <w:t xml:space="preserve"> -</w:t>
       </w:r>
       <w:proofErr w:type="spellStart"/>
       <w:r>
-        <w:t>getparams</w:t>
+        <w:t>ack</w:t>
       </w:r>
       <w:proofErr w:type="spellEnd"/>
       <w:r>
-        <w:t xml:space="preserve"> -</w:t>
+        <w:t xml:space="preserve"> off</w:t>
+      </w:r>
+    </w:p>
+    <w:p>
+      <w:pPr>
+        <w:jc w:val="both"/>
+      </w:pPr>
+      <w:r>
+        <w:t>the command will be issued with FG_ACKR cleared, so you will get no ACK. You can disable FG_ACKR permanently with</w:t>
+      </w:r>
+      <w:r>
+        <w:t xml:space="preserve"> </w:t>
+      </w:r>
+      <w:r>
+        <w:t>control -confirm off</w:t>
+      </w:r>
+      <w:r>
+        <w:t>.</w:t>
+      </w:r>
+    </w:p>
+    <w:p>
+      <w:pPr>
+        <w:jc w:val="both"/>
+      </w:pPr>
+      <w:r>
+        <w:t xml:space="preserve">Note that </w:t>
+      </w:r>
+      <w:r>
+        <w:t xml:space="preserve">we have requested </w:t>
+      </w:r>
+      <w:r>
+        <w:t xml:space="preserve">FG_ACKR to be set in </w:t>
       </w:r>
       <w:proofErr w:type="spellStart"/>
       <w:r>
-        <w:t>nodeid</w:t>
+        <w:t>op_ref</w:t>
       </w:r>
       <w:proofErr w:type="spellEnd"/>
       <w:r>
-        <w:t xml:space="preserve"> -master -</w:t>
-      </w:r>
-      <w:proofErr w:type="spellStart"/>
-      <w:r>
-        <w:t>esn</w:t>
-      </w:r>
-      <w:proofErr w:type="spellEnd"/>
-      <w:r>
-        <w:t xml:space="preserve"> -</w:t>
-      </w:r>
-      <w:proofErr w:type="spellStart"/>
-      <w:r>
-        <w:t>ack</w:t>
-      </w:r>
-      <w:proofErr w:type="spellEnd"/>
-      <w:r>
-        <w:t xml:space="preserve"> off</w:t>
-      </w:r>
-    </w:p>
-    <w:p>
-      <w:pPr>
-        <w:jc w:val="both"/>
-      </w:pPr>
-      <w:r>
-        <w:t>the command will be issued with FG_ACKR cleared, so you will get no ACK. You can disable FG_ACKR permanently with:</w:t>
-      </w:r>
-    </w:p>
-    <w:p>
-      <w:pPr>
-        <w:jc w:val="both"/>
-      </w:pPr>
-      <w:r>
-        <w:tab/>
-        <w:t>control -confirm off</w:t>
-      </w:r>
-    </w:p>
-    <w:p>
-      <w:pPr>
-        <w:jc w:val="both"/>
-      </w:pPr>
-      <w:r>
-        <w:t xml:space="preserve">Note that you can request FG_ACKR to be set in </w:t>
-      </w:r>
-      <w:proofErr w:type="spellStart"/>
-      <w:r>
-        <w:t>op_ref</w:t>
-      </w:r>
-      <w:proofErr w:type="spellEnd"/>
-      <w:r>
-        <w:t xml:space="preserve"> (the -confirm selector in control can be </w:t>
-      </w:r>
-      <w:proofErr w:type="spellStart"/>
-      <w:r>
-        <w:t>ack</w:t>
-      </w:r>
-      <w:proofErr w:type="spellEnd"/>
-      <w:r>
-        <w:t xml:space="preserve">, </w:t>
-      </w:r>
-      <w:proofErr w:type="spellStart"/>
-      <w:r>
-        <w:t>opref</w:t>
-      </w:r>
-      <w:proofErr w:type="spellEnd"/>
-      <w:r>
-        <w:t>, both, or off), but it won't make any difference for this command, because the command is a query, so does produce a reply.</w:t>
+        <w:t xml:space="preserve"> </w:t>
+      </w:r>
+      <w:r>
+        <w:t>as well</w:t>
+      </w:r>
+      <w:r>
+        <w:t xml:space="preserve">, but it </w:t>
+      </w:r>
+      <w:r>
+        <w:t>makes no</w:t>
+      </w:r>
+      <w:r>
+        <w:t xml:space="preserve"> difference for this command, because </w:t>
+      </w:r>
+      <w:r>
+        <w:t>it</w:t>
+      </w:r>
+      <w:r>
+        <w:t xml:space="preserve"> is a query, so </w:t>
+      </w:r>
+      <w:r>
+        <w:t xml:space="preserve">it </w:t>
+      </w:r>
+      <w:r>
+        <w:t>does produce a</w:t>
+      </w:r>
+      <w:r>
+        <w:t>n unconditional</w:t>
+      </w:r>
+      <w:r>
+        <w:t xml:space="preserve"> reply.</w:t>
       </w:r>
     </w:p>
     <w:p>
@@ -15376,23 +15423,9 @@
       </w:pPr>
       <w:r>
         <w:tab/>
-        <w:t xml:space="preserve">--&gt;: [82 01 00 01 </w:t>
-      </w:r>
-      <w:proofErr w:type="spellStart"/>
-      <w:r>
-        <w:t>01</w:t>
-      </w:r>
-      <w:proofErr w:type="spellEnd"/>
-      <w:r>
-        <w:t xml:space="preserve"> </w:t>
-      </w:r>
-      <w:proofErr w:type="spellStart"/>
-      <w:r>
-        <w:t>01</w:t>
-      </w:r>
-      <w:proofErr w:type="spellEnd"/>
-      <w:r>
-        <w:t xml:space="preserve"> 00 01 03 02]</w:t>
+      </w:r>
+      <w:r>
+        <w:t>--&gt;: [82 01 00 01 81 01 00 01 03 02]</w:t>
       </w:r>
     </w:p>
     <w:p>
@@ -15476,7 +15509,7 @@
         <w:jc w:val="both"/>
       </w:pPr>
       <w:r>
-        <w:t xml:space="preserve">&lt;-O: [05 01 00 01 </w:t>
+        <w:t xml:space="preserve">&lt;-O: [05 01 00 01 81 00 01 00 01 </w:t>
       </w:r>
       <w:proofErr w:type="spellStart"/>
       <w:r>
@@ -15484,23 +15517,43 @@
       </w:r>
       <w:proofErr w:type="spellEnd"/>
       <w:r>
-        <w:t xml:space="preserve"> 00 01 00 01 </w:t>
+        <w:t xml:space="preserve"> 00 03 01 00 02 01 00 ca </w:t>
       </w:r>
       <w:proofErr w:type="spellStart"/>
       <w:r>
-        <w:t>01</w:t>
+        <w:t>ba</w:t>
       </w:r>
       <w:proofErr w:type="spellEnd"/>
       <w:r>
-        <w:t xml:space="preserve"> 00 03 01 00 02 01 00 ca </w:t>
+        <w:t>]</w:t>
+      </w:r>
+    </w:p>
+    <w:p>
+      <w:pPr>
+        <w:jc w:val="both"/>
+      </w:pPr>
+      <w:r>
+        <w:t xml:space="preserve">There </w:t>
+      </w:r>
+      <w:r>
+        <w:t>only difference is that</w:t>
+      </w:r>
+      <w:r>
+        <w:t xml:space="preserve"> the sequence numbers have advanced</w:t>
+      </w:r>
+      <w:r>
+        <w:t xml:space="preserve"> by one</w:t>
+      </w:r>
+      <w:r>
+        <w:t xml:space="preserve"> (the </w:t>
       </w:r>
       <w:proofErr w:type="spellStart"/>
       <w:r>
-        <w:t>ba</w:t>
+        <w:t>plugin</w:t>
       </w:r>
       <w:proofErr w:type="spellEnd"/>
       <w:r>
-        <w:t>]</w:t>
+        <w:t xml:space="preserve"> does it automatically).</w:t>
       </w:r>
     </w:p>
     <w:p>
@@ -15509,22 +15562,6 @@
       </w:pPr>
       <w:r>
         <w:lastRenderedPageBreak/>
-        <w:t xml:space="preserve">There are two differences, however. First, the sequence numbers have advanced (the </w:t>
-      </w:r>
-      <w:proofErr w:type="spellStart"/>
-      <w:r>
-        <w:t>plugin</w:t>
-      </w:r>
-      <w:proofErr w:type="spellEnd"/>
-      <w:r>
-        <w:t xml:space="preserve"> does it automatically); second, the Node Id is now set to the actual Id of the Peg, as opposed to zero.</w:t>
-      </w:r>
-    </w:p>
-    <w:p>
-      <w:pPr>
-        <w:jc w:val="both"/>
-      </w:pPr>
-      <w:r>
         <w:t>Let's try some illegal parameter, e.g.,</w:t>
       </w:r>
     </w:p>
@@ -15560,7 +15597,7 @@
         <w:jc w:val="both"/>
       </w:pPr>
       <w:r>
-        <w:t>--&gt;: [84 01 00 01 03 01 00 4d 02]</w:t>
+        <w:t>--&gt;: [83 01 00 01 82 01 00 01 4d 02]</w:t>
       </w:r>
     </w:p>
     <w:p>
@@ -15578,7 +15615,7 @@
       </w:r>
       <w:proofErr w:type="spellEnd"/>
       <w:r>
-        <w:t>=4 (132)</w:t>
+        <w:t>=3 (131)</w:t>
       </w:r>
     </w:p>
     <w:p>
@@ -15588,7 +15625,7 @@
         <w:jc w:val="both"/>
       </w:pPr>
       <w:r>
-        <w:t xml:space="preserve">&lt;-A: [84 01 00 </w:t>
+        <w:t xml:space="preserve">&lt;-A: [83 01 00 </w:t>
       </w:r>
       <w:proofErr w:type="spellStart"/>
       <w:r>
@@ -15622,7 +15659,7 @@
       </w:r>
       <w:proofErr w:type="spellEnd"/>
       <w:r>
-        <w:t xml:space="preserve">=1 &lt;02 01 00 ca </w:t>
+        <w:t xml:space="preserve">=1 &lt;01 01 00 02 01 00 ca </w:t>
       </w:r>
       <w:proofErr w:type="spellStart"/>
       <w:r>
@@ -15638,7 +15675,7 @@
       </w:r>
       <w:proofErr w:type="spellEnd"/>
       <w:r>
-        <w:t xml:space="preserve">=3 (3) </w:t>
+        <w:t xml:space="preserve">=2 (130) </w:t>
       </w:r>
       <w:proofErr w:type="spellStart"/>
       <w:r>
@@ -15651,14 +15688,53 @@
     </w:p>
     <w:p>
       <w:pPr>
+        <w:spacing w:after="0"/>
         <w:ind w:left="720"/>
         <w:jc w:val="both"/>
       </w:pPr>
-      <w:r>
-        <w:t xml:space="preserve">&lt;-O: [07 01 00 01 03 02 01 00 02 01 00 ca </w:t>
-      </w:r>
       <w:proofErr w:type="spellStart"/>
       <w:r>
+        <w:t>getparams</w:t>
+      </w:r>
+      <w:proofErr w:type="spellEnd"/>
+      <w:r>
+        <w:t xml:space="preserve"> [1]: </w:t>
+      </w:r>
+      <w:proofErr w:type="spellStart"/>
+      <w:r>
+        <w:t>nodeid</w:t>
+      </w:r>
+      <w:proofErr w:type="spellEnd"/>
+      <w:r>
+        <w:t xml:space="preserve">=1 </w:t>
+      </w:r>
+      <w:proofErr w:type="spellStart"/>
+      <w:r>
+        <w:t>esn</w:t>
+      </w:r>
+      <w:proofErr w:type="spellEnd"/>
+      <w:r>
+        <w:t>=baca0001</w:t>
+      </w:r>
+    </w:p>
+    <w:p>
+      <w:pPr>
+        <w:ind w:left="720"/>
+        <w:jc w:val="both"/>
+      </w:pPr>
+      <w:r>
+        <w:t xml:space="preserve">&lt;-O: [06 01 00 01 82 02 01 00 01 </w:t>
+      </w:r>
+      <w:proofErr w:type="spellStart"/>
+      <w:r>
+        <w:t>01</w:t>
+      </w:r>
+      <w:proofErr w:type="spellEnd"/>
+      <w:r>
+        <w:t xml:space="preserve"> 00 02 01 00 ca </w:t>
+      </w:r>
+      <w:proofErr w:type="spellStart"/>
+      <w:r>
         <w:t>ba</w:t>
       </w:r>
       <w:proofErr w:type="spellEnd"/>
@@ -15671,37 +15747,30 @@
         <w:jc w:val="both"/>
       </w:pPr>
       <w:r>
-        <w:t xml:space="preserve">Note that the command is positively acknowledged, but the response contains a nonzero return code (2 = RC_EPAR). The correctly requested parameters are returned in the payload (but the </w:t>
-      </w:r>
-      <w:proofErr w:type="spellStart"/>
-      <w:r>
-        <w:t>plugin</w:t>
-      </w:r>
-      <w:proofErr w:type="spellEnd"/>
-      <w:r>
-        <w:t xml:space="preserve"> </w:t>
-      </w:r>
-      <w:commentRangeStart w:id="8"/>
-      <w:r>
-        <w:t>does not report them</w:t>
-      </w:r>
-      <w:commentRangeEnd w:id="8"/>
-      <w:r>
-        <w:rPr>
-          <w:rStyle w:val="CommentReference"/>
-        </w:rPr>
-        <w:commentReference w:id="8"/>
-      </w:r>
-      <w:r>
-        <w:t>).</w:t>
-      </w:r>
-    </w:p>
-    <w:p>
-      <w:pPr>
-        <w:jc w:val="both"/>
-      </w:pPr>
-      <w:r>
-        <w:t>Now, if we try a duplicate frame (the way to do it is to force a specific sequence number), e.g.,</w:t>
+        <w:t xml:space="preserve">Note that the command is positively acknowledged, but the response contains a nonzero return code (2 = RC_EPAR). The correctly requested parameters are returned in the payload </w:t>
+      </w:r>
+      <w:r>
+        <w:t>and presented.</w:t>
+      </w:r>
+    </w:p>
+    <w:p>
+      <w:pPr>
+        <w:jc w:val="both"/>
+      </w:pPr>
+      <w:r>
+        <w:t xml:space="preserve">Now, </w:t>
+      </w:r>
+      <w:r>
+        <w:t>let us</w:t>
+      </w:r>
+      <w:r>
+        <w:t xml:space="preserve"> try a duplicate frame</w:t>
+      </w:r>
+      <w:r>
+        <w:t>. T</w:t>
+      </w:r>
+      <w:r>
+        <w:t>he way to do it is to force a specific sequence number), e.g.,</w:t>
       </w:r>
     </w:p>
     <w:p>
@@ -15740,15 +15809,17 @@
     <w:p>
       <w:pPr>
         <w:spacing w:after="0"/>
-        <w:jc w:val="both"/>
-      </w:pPr>
-      <w:r>
-        <w:t>--&gt;: [84 01 00 01 04 01 00 01 4d 02]</w:t>
+        <w:ind w:left="720"/>
+        <w:jc w:val="both"/>
+      </w:pPr>
+      <w:r>
+        <w:t>--&gt;: [83 01 00 01 83 01 00 01 48 02]</w:t>
       </w:r>
     </w:p>
     <w:p>
       <w:pPr>
         <w:spacing w:after="0"/>
+        <w:ind w:left="720"/>
         <w:jc w:val="both"/>
       </w:pPr>
       <w:r>
@@ -15760,15 +15831,16 @@
       </w:r>
       <w:proofErr w:type="spellEnd"/>
       <w:r>
-        <w:t>=4 (132)</w:t>
-      </w:r>
-    </w:p>
-    <w:p>
-      <w:pPr>
-        <w:jc w:val="both"/>
-      </w:pPr>
-      <w:r>
-        <w:t xml:space="preserve">&lt;-A: [84 01 00 </w:t>
+        <w:t>=3 (131)</w:t>
+      </w:r>
+    </w:p>
+    <w:p>
+      <w:pPr>
+        <w:ind w:left="720"/>
+        <w:jc w:val="both"/>
+      </w:pPr>
+      <w:r>
+        <w:t xml:space="preserve">&lt;-A: [83 01 00 </w:t>
       </w:r>
       <w:proofErr w:type="spellStart"/>
       <w:r>
@@ -15784,7 +15856,7 @@
         <w:jc w:val="both"/>
       </w:pPr>
       <w:r>
-        <w:t>The frame ACK status is 5 == RC_DUPOK indicating that the previous duplicate has succeeded (at the frame level). Note that in this case the success of the original request doesn't do us any good, because we in fact need the information.</w:t>
+        <w:t xml:space="preserve">The frame ACK status is 5 == RC_DUPOK indicating that the previous duplicate has succeeded (at the frame level). </w:t>
       </w:r>
     </w:p>
     <w:p>
@@ -15937,7 +16009,7 @@
         <w:jc w:val="both"/>
       </w:pPr>
       <w:r>
-        <w:t xml:space="preserve">--&gt;: [81 02 00 02 00 02 00 01 </w:t>
+        <w:t xml:space="preserve">--&gt;: [81 02 00 02 80 02 00 01 </w:t>
       </w:r>
       <w:proofErr w:type="spellStart"/>
       <w:r>
@@ -15968,28 +16040,229 @@
     </w:p>
     <w:p>
       <w:pPr>
+        <w:spacing w:after="0"/>
+        <w:ind w:left="720"/>
+        <w:jc w:val="both"/>
+      </w:pPr>
+      <w:r>
+        <w:t xml:space="preserve">&lt;-A: [81 02 00 </w:t>
+      </w:r>
+      <w:proofErr w:type="spellStart"/>
+      <w:r>
+        <w:t>00</w:t>
+      </w:r>
+      <w:proofErr w:type="spellEnd"/>
+      <w:r>
+        <w:t xml:space="preserve"> </w:t>
+      </w:r>
+      <w:proofErr w:type="spellStart"/>
+      <w:r>
+        <w:t>00</w:t>
+      </w:r>
+      <w:proofErr w:type="spellEnd"/>
+      <w:r>
+        <w:t>]</w:t>
+      </w:r>
+    </w:p>
+    <w:p>
+      <w:pPr>
+        <w:spacing w:after="0"/>
+        <w:ind w:left="720"/>
+        <w:jc w:val="both"/>
+      </w:pPr>
+      <w:r>
+        <w:t xml:space="preserve">!RSP: 2 </w:t>
+      </w:r>
+      <w:proofErr w:type="spellStart"/>
+      <w:r>
+        <w:t>nid</w:t>
+      </w:r>
+      <w:proofErr w:type="spellEnd"/>
+      <w:r>
+        <w:t xml:space="preserve">=2 &lt;&gt;  </w:t>
+      </w:r>
+      <w:proofErr w:type="spellStart"/>
+      <w:r>
+        <w:t>seq</w:t>
+      </w:r>
+      <w:proofErr w:type="spellEnd"/>
+      <w:r>
+        <w:t xml:space="preserve">=0 (128) </w:t>
+      </w:r>
+      <w:proofErr w:type="spellStart"/>
+      <w:r>
+        <w:t>rc</w:t>
+      </w:r>
+      <w:proofErr w:type="spellEnd"/>
+      <w:r>
+        <w:t>=1</w:t>
+      </w:r>
+    </w:p>
+    <w:p>
+      <w:pPr>
+        <w:ind w:left="720"/>
+        <w:jc w:val="both"/>
+      </w:pPr>
+      <w:r>
+        <w:t>&lt;-O: [04 02 00 02 80 01 02 00]</w:t>
+      </w:r>
+    </w:p>
+    <w:p>
+      <w:pPr>
+        <w:spacing w:after="0"/>
+        <w:jc w:val="both"/>
+      </w:pPr>
+      <w:r>
+        <w:t>So</w:t>
+      </w:r>
+      <w:r>
+        <w:t xml:space="preserve"> at the frame level it is OK, but the command level response is </w:t>
+      </w:r>
+      <w:r>
+        <w:t>1 (RC_EVAL).</w:t>
+      </w:r>
+    </w:p>
+    <w:p>
+      <w:pPr>
+        <w:spacing w:after="240"/>
+        <w:jc w:val="both"/>
+      </w:pPr>
+      <w:r>
+        <w:lastRenderedPageBreak/>
+        <w:t>We can try to change the Node Id (of Peg 2) to something innocent, e.g.,</w:t>
+      </w:r>
+    </w:p>
+    <w:p>
+      <w:pPr>
+        <w:spacing w:after="240"/>
+        <w:jc w:val="both"/>
+      </w:pPr>
+      <w:r>
+        <w:tab/>
+      </w:r>
+      <w:proofErr w:type="spellStart"/>
+      <w:r>
+        <w:t>setparam</w:t>
+      </w:r>
+      <w:proofErr w:type="spellEnd"/>
+      <w:r>
+        <w:t xml:space="preserve"> -</w:t>
+      </w:r>
+      <w:proofErr w:type="spellStart"/>
+      <w:r>
+        <w:t>nodeid</w:t>
+      </w:r>
+      <w:proofErr w:type="spellEnd"/>
+      <w:r>
+        <w:t xml:space="preserve"> 521</w:t>
+      </w:r>
+    </w:p>
+    <w:p>
+      <w:pPr>
+        <w:spacing w:after="240"/>
+        <w:jc w:val="both"/>
+      </w:pPr>
+      <w:r>
+        <w:t>We get:</w:t>
+      </w:r>
+    </w:p>
+    <w:p>
+      <w:pPr>
+        <w:spacing w:after="0"/>
+        <w:ind w:left="720"/>
+        <w:jc w:val="both"/>
+      </w:pPr>
+      <w:r>
+        <w:t>--&gt;: [82 02 00 02 81 02 00 01 09 02]</w:t>
+      </w:r>
+    </w:p>
+    <w:p>
+      <w:pPr>
+        <w:spacing w:after="0"/>
+        <w:ind w:left="720"/>
+        <w:jc w:val="both"/>
+      </w:pPr>
+      <w:r>
+        <w:t xml:space="preserve">+ACK &lt;00&gt; </w:t>
+      </w:r>
+      <w:proofErr w:type="spellStart"/>
+      <w:r>
+        <w:t>seq</w:t>
+      </w:r>
+      <w:proofErr w:type="spellEnd"/>
+      <w:r>
+        <w:t>=2 (130)</w:t>
+      </w:r>
+    </w:p>
+    <w:p>
+      <w:pPr>
+        <w:spacing w:after="0"/>
+        <w:ind w:left="720"/>
+        <w:jc w:val="both"/>
+      </w:pPr>
+      <w:r>
+        <w:t xml:space="preserve">&lt;-A: [82 02 00 </w:t>
+      </w:r>
+      <w:proofErr w:type="spellStart"/>
+      <w:r>
+        <w:t>00</w:t>
+      </w:r>
+      <w:proofErr w:type="spellEnd"/>
+      <w:r>
+        <w:t xml:space="preserve"> </w:t>
+      </w:r>
+      <w:proofErr w:type="spellStart"/>
+      <w:r>
+        <w:t>00</w:t>
+      </w:r>
+      <w:proofErr w:type="spellEnd"/>
+      <w:r>
+        <w:t>]</w:t>
+      </w:r>
+    </w:p>
+    <w:p>
+      <w:pPr>
         <w:spacing w:after="240"/>
         <w:ind w:left="720"/>
         <w:jc w:val="both"/>
       </w:pPr>
       <w:r>
-        <w:t xml:space="preserve">&lt;-A: [81 02 00 </w:t>
+        <w:t xml:space="preserve">&lt;-N: [05 09 02 </w:t>
       </w:r>
       <w:proofErr w:type="spellStart"/>
       <w:r>
-        <w:t>00</w:t>
+        <w:t>02</w:t>
       </w:r>
       <w:proofErr w:type="spellEnd"/>
       <w:r>
-        <w:t xml:space="preserve"> </w:t>
+        <w:t xml:space="preserve"> 81 00 09 02]</w:t>
+      </w:r>
+    </w:p>
+    <w:p>
+      <w:pPr>
+        <w:spacing w:after="240"/>
+        <w:jc w:val="both"/>
+      </w:pPr>
+      <w:r>
+        <w:t>Note that the frame-level ACK is still sent with the old Node Id (2), but the command-level response is rejected by the node. We only see its dump marked &lt;-N, which means "different Node Id". To continue communicating with the Peg, we now have to do:</w:t>
+      </w:r>
+    </w:p>
+    <w:p>
+      <w:pPr>
+        <w:spacing w:after="240"/>
+        <w:jc w:val="both"/>
+      </w:pPr>
+      <w:r>
+        <w:tab/>
+        <w:t>control -</w:t>
       </w:r>
       <w:proofErr w:type="spellStart"/>
       <w:r>
-        <w:t>00</w:t>
+        <w:t>nodeid</w:t>
       </w:r>
       <w:proofErr w:type="spellEnd"/>
       <w:r>
-        <w:t>]</w:t>
+        <w:t xml:space="preserve"> 521</w:t>
       </w:r>
     </w:p>
     <w:p>
@@ -15998,13 +16271,12 @@
         <w:jc w:val="both"/>
       </w:pPr>
       <w:r>
-        <w:lastRenderedPageBreak/>
-        <w:t>So at the frame level it looks OK (we haven't requested the command-response-level ACK). We can see that nothing happened by checking the Node Id:</w:t>
-      </w:r>
-    </w:p>
-    <w:p>
-      <w:pPr>
-        <w:spacing w:after="0"/>
+        <w:t>Now when we go:</w:t>
+      </w:r>
+    </w:p>
+    <w:p>
+      <w:pPr>
+        <w:spacing w:after="240"/>
         <w:jc w:val="both"/>
       </w:pPr>
       <w:r>
@@ -16012,7 +16284,7 @@
       </w:r>
       <w:proofErr w:type="spellStart"/>
       <w:r>
-        <w:t>getparam</w:t>
+        <w:t>getparams</w:t>
       </w:r>
       <w:proofErr w:type="spellEnd"/>
       <w:r>
@@ -16023,6 +16295,15 @@
         <w:t>nodeid</w:t>
       </w:r>
       <w:proofErr w:type="spellEnd"/>
+    </w:p>
+    <w:p>
+      <w:pPr>
+        <w:spacing w:after="240"/>
+        <w:jc w:val="both"/>
+      </w:pPr>
+      <w:r>
+        <w:t>we see the Peg's new identity:</w:t>
+      </w:r>
     </w:p>
     <w:p>
       <w:pPr>
@@ -16031,15 +16312,7 @@
         <w:jc w:val="both"/>
       </w:pPr>
       <w:r>
-        <w:t xml:space="preserve">--&gt;: [82 02 00 01 </w:t>
-      </w:r>
-      <w:proofErr w:type="spellStart"/>
-      <w:r>
-        <w:t>01</w:t>
-      </w:r>
-      <w:proofErr w:type="spellEnd"/>
-      <w:r>
-        <w:t xml:space="preserve"> 02 00 01]</w:t>
+        <w:t>--&gt;: [83 09 02 01 82 09 02 01]</w:t>
       </w:r>
     </w:p>
     <w:p>
@@ -16057,7 +16330,7 @@
       </w:r>
       <w:proofErr w:type="spellEnd"/>
       <w:r>
-        <w:t>=2 (130)</w:t>
+        <w:t>=3 (131)</w:t>
       </w:r>
     </w:p>
     <w:p>
@@ -16067,15 +16340,7 @@
         <w:jc w:val="both"/>
       </w:pPr>
       <w:r>
-        <w:t xml:space="preserve">&lt;-A: [82 02 00 </w:t>
-      </w:r>
-      <w:proofErr w:type="spellStart"/>
-      <w:r>
-        <w:t>00</w:t>
-      </w:r>
-      <w:proofErr w:type="spellEnd"/>
-      <w:r>
-        <w:t xml:space="preserve"> </w:t>
+        <w:t xml:space="preserve">&lt;-A: [83 09 02 00 </w:t>
       </w:r>
       <w:proofErr w:type="spellStart"/>
       <w:r>
@@ -16098,7 +16363,7 @@
       </w:r>
       <w:proofErr w:type="spellEnd"/>
       <w:r>
-        <w:t xml:space="preserve"> [2]: </w:t>
+        <w:t xml:space="preserve"> [521]: </w:t>
       </w:r>
       <w:proofErr w:type="spellStart"/>
       <w:r>
@@ -16106,7 +16371,7 @@
       </w:r>
       <w:proofErr w:type="spellEnd"/>
       <w:r>
-        <w:t>=2</w:t>
+        <w:t>=521</w:t>
       </w:r>
     </w:p>
     <w:p>
@@ -16116,428 +16381,8 @@
         <w:jc w:val="both"/>
       </w:pPr>
       <w:r>
-        <w:t xml:space="preserve">&lt;-O: [04 02 00 01 </w:t>
-      </w:r>
-      <w:proofErr w:type="spellStart"/>
-      <w:r>
-        <w:t>01</w:t>
-      </w:r>
-      <w:proofErr w:type="spellEnd"/>
-      <w:r>
-        <w:t xml:space="preserve"> 00 02 00 01 02 00]</w:t>
-      </w:r>
-    </w:p>
-    <w:p>
-      <w:pPr>
-        <w:spacing w:after="240"/>
-        <w:jc w:val="both"/>
-      </w:pPr>
-      <w:r>
-        <w:t>which remains unchanged. To learn about the failure automatically, we should request the command-level ACK. When you go like this:</w:t>
-      </w:r>
-    </w:p>
-    <w:p>
-      <w:pPr>
-        <w:spacing w:after="240"/>
-        <w:jc w:val="both"/>
-      </w:pPr>
-      <w:r>
-        <w:tab/>
-        <w:t xml:space="preserve">control -confirm </w:t>
-      </w:r>
-      <w:proofErr w:type="spellStart"/>
-      <w:r>
-        <w:t>opref</w:t>
-      </w:r>
-      <w:proofErr w:type="spellEnd"/>
-    </w:p>
-    <w:p>
-      <w:pPr>
-        <w:spacing w:after="240"/>
-        <w:jc w:val="both"/>
-      </w:pPr>
-      <w:r>
-        <w:t>you will switch off frame level ACKs and request the command-level ACKs. So now the attempt to change the Node Id to that of the master will produce:</w:t>
-      </w:r>
-    </w:p>
-    <w:p>
-      <w:pPr>
-        <w:spacing w:after="0"/>
-        <w:jc w:val="both"/>
-      </w:pPr>
-      <w:r>
-        <w:tab/>
-      </w:r>
-      <w:proofErr w:type="spellStart"/>
-      <w:r>
-        <w:t>setparam</w:t>
-      </w:r>
-      <w:proofErr w:type="spellEnd"/>
-      <w:r>
-        <w:t xml:space="preserve"> -</w:t>
-      </w:r>
-      <w:proofErr w:type="spellStart"/>
-      <w:r>
-        <w:t>nodeid</w:t>
-      </w:r>
-      <w:proofErr w:type="spellEnd"/>
-      <w:r>
-        <w:t xml:space="preserve"> 1</w:t>
-      </w:r>
-    </w:p>
-    <w:p>
-      <w:pPr>
-        <w:spacing w:after="0"/>
-        <w:ind w:left="720"/>
-        <w:jc w:val="both"/>
-      </w:pPr>
-      <w:r>
-        <w:t xml:space="preserve">--&gt;: [03 02 00 02 82 02 00 01 </w:t>
-      </w:r>
-      <w:proofErr w:type="spellStart"/>
-      <w:r>
-        <w:t>01</w:t>
-      </w:r>
-      <w:proofErr w:type="spellEnd"/>
-      <w:r>
-        <w:t xml:space="preserve"> 00]</w:t>
-      </w:r>
-    </w:p>
-    <w:p>
-      <w:pPr>
-        <w:spacing w:after="0"/>
-        <w:ind w:left="720"/>
-        <w:jc w:val="both"/>
-      </w:pPr>
-      <w:r>
-        <w:t xml:space="preserve">!RSP: 2 </w:t>
-      </w:r>
-      <w:proofErr w:type="spellStart"/>
-      <w:r>
-        <w:t>nid</w:t>
-      </w:r>
-      <w:proofErr w:type="spellEnd"/>
-      <w:r>
-        <w:t xml:space="preserve">=2 &lt;&gt;  </w:t>
-      </w:r>
-      <w:proofErr w:type="spellStart"/>
-      <w:r>
-        <w:t>seq</w:t>
-      </w:r>
-      <w:proofErr w:type="spellEnd"/>
-      <w:r>
-        <w:t xml:space="preserve">=2 (130) </w:t>
-      </w:r>
-      <w:proofErr w:type="spellStart"/>
-      <w:r>
-        <w:t>rc</w:t>
-      </w:r>
-      <w:proofErr w:type="spellEnd"/>
-      <w:r>
-        <w:t>=1</w:t>
-      </w:r>
-    </w:p>
-    <w:p>
-      <w:pPr>
-        <w:spacing w:after="240"/>
-        <w:ind w:left="720"/>
-        <w:jc w:val="both"/>
-      </w:pPr>
-      <w:r>
-        <w:t>&lt;-O: [05 02 00 02 82 01 02 00]</w:t>
-      </w:r>
-    </w:p>
-    <w:p>
-      <w:pPr>
-        <w:spacing w:after="240"/>
-        <w:jc w:val="both"/>
-      </w:pPr>
-      <w:r>
-        <w:t xml:space="preserve">The </w:t>
-      </w:r>
-      <w:r>
-        <w:t xml:space="preserve">command is now responded to (even though it isn't a query) and the </w:t>
-      </w:r>
-      <w:r>
-        <w:t>response contains the error code 1 (RC_EVAL).</w:t>
-      </w:r>
-    </w:p>
-    <w:p>
-      <w:pPr>
-        <w:spacing w:after="240"/>
-        <w:jc w:val="both"/>
-      </w:pPr>
-      <w:r>
-        <w:t>We can try to change the Node Id (of Peg 2) to something innocent, e.g.,</w:t>
-      </w:r>
-    </w:p>
-    <w:p>
-      <w:pPr>
-        <w:spacing w:after="240"/>
-        <w:jc w:val="both"/>
-      </w:pPr>
-      <w:r>
-        <w:tab/>
-      </w:r>
-      <w:proofErr w:type="spellStart"/>
-      <w:r>
-        <w:t>setparam</w:t>
-      </w:r>
-      <w:proofErr w:type="spellEnd"/>
-      <w:r>
-        <w:t xml:space="preserve"> -</w:t>
-      </w:r>
-      <w:proofErr w:type="spellStart"/>
-      <w:r>
-        <w:t>nodeid</w:t>
-      </w:r>
-      <w:proofErr w:type="spellEnd"/>
-      <w:r>
-        <w:t xml:space="preserve"> 521</w:t>
-      </w:r>
-    </w:p>
-    <w:p>
-      <w:pPr>
-        <w:spacing w:after="240"/>
-        <w:jc w:val="both"/>
-      </w:pPr>
-      <w:r>
-        <w:t xml:space="preserve">This is in fact a bit tricky, because the </w:t>
-      </w:r>
-      <w:proofErr w:type="spellStart"/>
-      <w:r>
-        <w:t>plugin</w:t>
-      </w:r>
-      <w:proofErr w:type="spellEnd"/>
-      <w:r>
-        <w:t xml:space="preserve"> will not show the response to this command. This is because the response arrives from Node 521 and the </w:t>
-      </w:r>
-      <w:proofErr w:type="spellStart"/>
-      <w:r>
-        <w:t>plugin</w:t>
-      </w:r>
-      <w:proofErr w:type="spellEnd"/>
-      <w:r>
-        <w:t xml:space="preserve"> is still tuned to Node Id 2. To see such responses, you should clear the </w:t>
-      </w:r>
-      <w:proofErr w:type="spellStart"/>
-      <w:r>
-        <w:t>plugin's</w:t>
-      </w:r>
-      <w:proofErr w:type="spellEnd"/>
-      <w:r>
-        <w:t xml:space="preserve"> association with Node 2:</w:t>
-      </w:r>
-    </w:p>
-    <w:p>
-      <w:pPr>
-        <w:spacing w:after="240"/>
-        <w:jc w:val="both"/>
-      </w:pPr>
-      <w:r>
-        <w:tab/>
-        <w:t>control -</w:t>
-      </w:r>
-      <w:proofErr w:type="spellStart"/>
-      <w:r>
-        <w:t>nodeid</w:t>
-      </w:r>
-      <w:proofErr w:type="spellEnd"/>
-      <w:r>
-        <w:t xml:space="preserve"> 0</w:t>
-      </w:r>
-    </w:p>
-    <w:p>
-      <w:pPr>
-        <w:spacing w:after="240"/>
-        <w:jc w:val="both"/>
-      </w:pPr>
-      <w:r>
-        <w:t xml:space="preserve">This will cause the </w:t>
-      </w:r>
-      <w:proofErr w:type="spellStart"/>
-      <w:r>
-        <w:t>plugin</w:t>
-      </w:r>
-      <w:proofErr w:type="spellEnd"/>
-      <w:r>
-        <w:t xml:space="preserve"> to use Node Id 0 in the subsequent outgoing commands, and also, for as long as the </w:t>
-      </w:r>
-      <w:proofErr w:type="spellStart"/>
-      <w:r>
-        <w:t>plugin</w:t>
-      </w:r>
-      <w:proofErr w:type="spellEnd"/>
-      <w:r>
-        <w:t xml:space="preserve"> remains unassociated, make it accept responses with any Node Id. So now we shall see:</w:t>
-      </w:r>
-    </w:p>
-    <w:p>
-      <w:pPr>
-        <w:spacing w:after="0"/>
-        <w:ind w:left="720"/>
-        <w:jc w:val="both"/>
-      </w:pPr>
-      <w:proofErr w:type="spellStart"/>
-      <w:r>
-        <w:t>setparam</w:t>
-      </w:r>
-      <w:proofErr w:type="spellEnd"/>
-      <w:r>
-        <w:t xml:space="preserve"> -</w:t>
-      </w:r>
-      <w:proofErr w:type="spellStart"/>
-      <w:r>
-        <w:t>nodeid</w:t>
-      </w:r>
-      <w:proofErr w:type="spellEnd"/>
-      <w:r>
-        <w:t xml:space="preserve"> 521</w:t>
-      </w:r>
-    </w:p>
-    <w:p>
-      <w:pPr>
-        <w:spacing w:after="0"/>
-        <w:ind w:left="720"/>
-        <w:jc w:val="both"/>
-      </w:pPr>
-      <w:r>
-        <w:t xml:space="preserve">--&gt;: [06 00 </w:t>
-      </w:r>
-      <w:proofErr w:type="spellStart"/>
-      <w:r>
-        <w:t>00</w:t>
-      </w:r>
-      <w:proofErr w:type="spellEnd"/>
-      <w:r>
-        <w:t xml:space="preserve"> 02 85 00 </w:t>
-      </w:r>
-      <w:proofErr w:type="spellStart"/>
-      <w:r>
-        <w:t>00</w:t>
-      </w:r>
-      <w:proofErr w:type="spellEnd"/>
-      <w:r>
-        <w:t xml:space="preserve"> 01 09 02]</w:t>
-      </w:r>
-    </w:p>
-    <w:p>
-      <w:pPr>
-        <w:spacing w:after="0"/>
-        <w:ind w:left="720"/>
-        <w:jc w:val="both"/>
-      </w:pPr>
-      <w:r>
-        <w:t xml:space="preserve">!RSP: 2 </w:t>
-      </w:r>
-      <w:proofErr w:type="spellStart"/>
-      <w:r>
-        <w:t>nid</w:t>
-      </w:r>
-      <w:proofErr w:type="spellEnd"/>
-      <w:r>
-        <w:t xml:space="preserve">=521 &lt;&gt;  </w:t>
-      </w:r>
-      <w:proofErr w:type="spellStart"/>
-      <w:r>
-        <w:t>seq</w:t>
-      </w:r>
-      <w:proofErr w:type="spellEnd"/>
-      <w:r>
-        <w:t xml:space="preserve">=5 (133) </w:t>
-      </w:r>
-      <w:proofErr w:type="spellStart"/>
-      <w:r>
-        <w:t>rc</w:t>
-      </w:r>
-      <w:proofErr w:type="spellEnd"/>
-      <w:r>
-        <w:t>=0</w:t>
-      </w:r>
-    </w:p>
-    <w:p>
-      <w:pPr>
-        <w:spacing w:after="240"/>
-        <w:ind w:left="720"/>
-        <w:jc w:val="both"/>
-      </w:pPr>
-      <w:r>
-        <w:t xml:space="preserve">&lt;-O: [08 09 02 </w:t>
-      </w:r>
-      <w:proofErr w:type="spellStart"/>
-      <w:r>
-        <w:t>02</w:t>
-      </w:r>
-      <w:proofErr w:type="spellEnd"/>
-      <w:r>
-        <w:t xml:space="preserve"> 85 00 09 02]</w:t>
-      </w:r>
-    </w:p>
-    <w:p>
-      <w:pPr>
-        <w:spacing w:after="240"/>
-        <w:jc w:val="both"/>
-      </w:pPr>
-      <w:r>
-        <w:t>If we follow this by:</w:t>
-      </w:r>
-    </w:p>
-    <w:p>
-      <w:pPr>
-        <w:spacing w:after="240"/>
-        <w:jc w:val="both"/>
-      </w:pPr>
-      <w:r>
-        <w:tab/>
-      </w:r>
-      <w:proofErr w:type="spellStart"/>
-      <w:r>
-        <w:t>getparams</w:t>
-      </w:r>
-      <w:proofErr w:type="spellEnd"/>
-      <w:r>
-        <w:t xml:space="preserve"> -</w:t>
-      </w:r>
-      <w:proofErr w:type="spellStart"/>
-      <w:r>
-        <w:t>nodeid</w:t>
-      </w:r>
-      <w:proofErr w:type="spellEnd"/>
-    </w:p>
-    <w:p>
-      <w:pPr>
-        <w:spacing w:after="240"/>
-        <w:jc w:val="both"/>
-      </w:pPr>
-      <w:commentRangeStart w:id="9"/>
-      <w:r>
-        <w:lastRenderedPageBreak/>
-        <w:t>t</w:t>
-      </w:r>
-      <w:r>
-        <w:t xml:space="preserve">he </w:t>
-      </w:r>
-      <w:proofErr w:type="spellStart"/>
-      <w:r>
-        <w:t>plugin</w:t>
-      </w:r>
-      <w:proofErr w:type="spellEnd"/>
-      <w:r>
-        <w:t xml:space="preserve"> will associate itself with the new Node Id of the Peg.</w:t>
-      </w:r>
-      <w:commentRangeEnd w:id="9"/>
-      <w:r>
-        <w:rPr>
-          <w:rStyle w:val="CommentReference"/>
-        </w:rPr>
-        <w:commentReference w:id="9"/>
-      </w:r>
-    </w:p>
-    <w:p>
-      <w:pPr>
-        <w:spacing w:after="240"/>
-        <w:jc w:val="both"/>
-      </w:pPr>
+        <w:t>&lt;-O: [06 09 02 01 82 00 09 02 01 09 02]</w:t>
+      </w:r>
     </w:p>
     <w:sectPr>
       <w:pgSz w:w="12240" w:h="15840"/>
@@ -16549,147 +16394,6 @@
 </w:document>
 </file>
 
-<file path=word/comments.xml><?xml version="1.0" encoding="utf-8"?>
-<w:comments xmlns:ve="http://schemas.openxmlformats.org/markup-compatibility/2006" xmlns:o="urn:schemas-microsoft-com:office:office" xmlns:r="http://schemas.openxmlformats.org/officeDocument/2006/relationships" xmlns:m="http://schemas.openxmlformats.org/officeDocument/2006/math" xmlns:v="urn:schemas-microsoft-com:vml" xmlns:wp="http://schemas.openxmlformats.org/drawingml/2006/wordprocessingDrawing" xmlns:w10="urn:schemas-microsoft-com:office:word" xmlns:w="http://schemas.openxmlformats.org/wordprocessingml/2006/main" xmlns:wne="http://schemas.microsoft.com/office/word/2006/wordml">
-  <w:comment w:id="1" w:author="Pawel Gburzynski" w:date="2015-07-01T10:29:00Z" w:initials="PG">
-    <w:p>
-      <w:pPr>
-        <w:pStyle w:val="CommentText"/>
-      </w:pPr>
-      <w:r>
-        <w:rPr>
-          <w:rStyle w:val="CommentReference"/>
-        </w:rPr>
-        <w:annotationRef/>
-      </w:r>
-      <w:r>
-        <w:t xml:space="preserve">This doesn't seem to work for all commands. For example, when I do </w:t>
-      </w:r>
-      <w:proofErr w:type="spellStart"/>
-      <w:r>
-        <w:t>getassoc</w:t>
-      </w:r>
-      <w:proofErr w:type="spellEnd"/>
-      <w:r>
-        <w:t xml:space="preserve"> before Setting the node Id (i.e., the Node Id in outgoing command is zero), I get no response except for the ACK (if requested). When I set the Node Id properly, the response is fine. This may be OK, but it must be documented.</w:t>
-      </w:r>
-    </w:p>
-  </w:comment>
-  <w:comment w:id="2" w:author="Pawel Gburzynski" w:date="2015-07-01T10:52:00Z" w:initials="PG">
-    <w:p>
-      <w:pPr>
-        <w:pStyle w:val="CommentText"/>
-      </w:pPr>
-      <w:r>
-        <w:rPr>
-          <w:rStyle w:val="CommentReference"/>
-        </w:rPr>
-        <w:annotationRef/>
-      </w:r>
-      <w:r>
-        <w:t>Should we go for negative values, as proposed a few days ago? This way RC_DUPOK would become a positive code.</w:t>
-      </w:r>
-    </w:p>
-  </w:comment>
-  <w:comment w:id="3" w:author="Pawel Gburzynski" w:date="2015-07-01T11:03:00Z" w:initials="PG">
-    <w:p>
-      <w:pPr>
-        <w:pStyle w:val="CommentText"/>
-      </w:pPr>
-      <w:r>
-        <w:rPr>
-          <w:rStyle w:val="CommentReference"/>
-        </w:rPr>
-        <w:annotationRef/>
-      </w:r>
-      <w:r>
-        <w:t>Shouldn't we just quietly ignore such commands?</w:t>
-      </w:r>
-    </w:p>
-  </w:comment>
-  <w:comment w:id="7" w:author="Pawel Gburzynski" w:date="2015-07-01T13:14:00Z" w:initials="PG">
-    <w:p>
-      <w:pPr>
-        <w:pStyle w:val="CommentText"/>
-      </w:pPr>
-      <w:r>
-        <w:rPr>
-          <w:rStyle w:val="CommentReference"/>
-        </w:rPr>
-        <w:annotationRef/>
-      </w:r>
-      <w:r>
-        <w:t>Perhaps I should make it the default?</w:t>
-      </w:r>
-    </w:p>
-  </w:comment>
-  <w:comment w:id="8" w:author="Pawel Gburzynski" w:date="2015-07-01T13:43:00Z" w:initials="PG">
-    <w:p>
-      <w:pPr>
-        <w:pStyle w:val="CommentText"/>
-      </w:pPr>
-      <w:r>
-        <w:rPr>
-          <w:rStyle w:val="CommentReference"/>
-        </w:rPr>
-        <w:annotationRef/>
-      </w:r>
-      <w:r>
-        <w:t>Right! So a positive code could mean a problem but could also indicate that the payload is meaningful. For now, I refuse to present the payload if the return code is nonzero.</w:t>
-      </w:r>
-    </w:p>
-  </w:comment>
-  <w:comment w:id="9" w:author="Pawel Gburzynski" w:date="2015-07-01T14:13:00Z" w:initials="PG">
-    <w:p>
-      <w:pPr>
-        <w:pStyle w:val="CommentText"/>
-      </w:pPr>
-      <w:r>
-        <w:rPr>
-          <w:rStyle w:val="CommentReference"/>
-        </w:rPr>
-        <w:annotationRef/>
-      </w:r>
-      <w:r>
-        <w:t xml:space="preserve">This can be simplified. The </w:t>
-      </w:r>
-      <w:proofErr w:type="spellStart"/>
-      <w:r>
-        <w:t>plugin</w:t>
-      </w:r>
-      <w:proofErr w:type="spellEnd"/>
-      <w:r>
-        <w:t xml:space="preserve"> knows what it is sending so it can change the association on the fly (or at least </w:t>
-      </w:r>
-      <w:proofErr w:type="spellStart"/>
-      <w:r>
-        <w:t>deassociate</w:t>
-      </w:r>
-      <w:proofErr w:type="spellEnd"/>
-      <w:r>
-        <w:t xml:space="preserve"> itself when you issue </w:t>
-      </w:r>
-      <w:proofErr w:type="spellStart"/>
-      <w:r>
-        <w:t>setparams</w:t>
-      </w:r>
-      <w:proofErr w:type="spellEnd"/>
-      <w:r>
-        <w:t xml:space="preserve"> -</w:t>
-      </w:r>
-      <w:proofErr w:type="spellStart"/>
-      <w:r>
-        <w:t>nodeid</w:t>
-      </w:r>
-      <w:proofErr w:type="spellEnd"/>
-      <w:r>
-        <w:t>). Then, maybe not ...</w:t>
-      </w:r>
-    </w:p>
-  </w:comment>
-</w:comments>
-</file>
-
 <file path=word/endnotes.xml><?xml version="1.0" encoding="utf-8"?>
 <w:endnotes xmlns:ve="http://schemas.openxmlformats.org/markup-compatibility/2006" xmlns:o="urn:schemas-microsoft-com:office:office" xmlns:r="http://schemas.openxmlformats.org/officeDocument/2006/relationships" xmlns:m="http://schemas.openxmlformats.org/officeDocument/2006/math" xmlns:v="urn:schemas-microsoft-com:vml" xmlns:wp="http://schemas.openxmlformats.org/drawingml/2006/wordprocessingDrawing" xmlns:w10="urn:schemas-microsoft-com:office:word" xmlns:w="http://schemas.openxmlformats.org/wordprocessingml/2006/main" xmlns:wne="http://schemas.microsoft.com/office/word/2006/wordml">
   <w:endnote w:type="separator" w:id="-1">
@@ -17016,6 +16720,22 @@
       <w:proofErr w:type="spellEnd"/>
       <w:r>
         <w:t xml:space="preserve"> Tags.</w:t>
+      </w:r>
+    </w:p>
+  </w:footnote>
+  <w:footnote w:id="13">
+    <w:p>
+      <w:pPr>
+        <w:pStyle w:val="FootnoteText"/>
+      </w:pPr>
+      <w:r>
+        <w:rPr>
+          <w:rStyle w:val="FootnoteReference"/>
+        </w:rPr>
+        <w:footnoteRef/>
+      </w:r>
+      <w:r>
+        <w:t xml:space="preserve">  Minus the lowest-level encapsulation: STX, ETX, checksum, DLEs.</w:t>
       </w:r>
     </w:p>
   </w:footnote>
@@ -18961,7 +18681,7 @@
 </file>
 
 <file path=customXml/itemProps1.xml><?xml version="1.0" encoding="utf-8"?>
-<ds:datastoreItem xmlns:ds="http://schemas.openxmlformats.org/officeDocument/2006/customXml" ds:itemID="{194D9145-206C-4884-AB3D-3C41FF0CB8E6}">
+<ds:datastoreItem xmlns:ds="http://schemas.openxmlformats.org/officeDocument/2006/customXml" ds:itemID="{6D02FD0C-6FE9-443C-91BC-E2F079E5502F}">
   <ds:schemaRefs>
     <ds:schemaRef ds:uri="http://schemas.openxmlformats.org/officeDocument/2006/bibliography"/>
   </ds:schemaRefs>

</xml_diff>